<commit_message>
Create Project Proposal v3 and update Version Control File
+ Create Project Proposal v3.
+ Update the Version Control File
</commit_message>
<xml_diff>
--- a/Documentation/Feedbacks/Week 2 Feedbacks.docx
+++ b/Documentation/Feedbacks/Week 2 Feedbacks.docx
@@ -4,19 +4,42 @@
   <w:body>
     <w:p>
       <w:pPr>
+        <w:pStyle w:val="Heading1"/>
         <w:jc w:val="center"/>
         <w:rPr>
-          <w:b/>
-          <w:sz w:val="40"/>
-          <w:szCs w:val="40"/>
+          <w:sz w:val="44"/>
+          <w:szCs w:val="44"/>
         </w:rPr>
       </w:pPr>
       <w:r>
         <w:rPr>
-          <w:b/>
-          <w:sz w:val="40"/>
-          <w:szCs w:val="40"/>
-        </w:rPr>
+          <w:sz w:val="44"/>
+          <w:szCs w:val="44"/>
+        </w:rPr>
+        <w:t xml:space="preserve">ABC’s </w:t>
+      </w:r>
+      <w:r>
+        <w:rPr>
+          <w:sz w:val="44"/>
+          <w:szCs w:val="44"/>
+        </w:rPr>
+        <w:t>Inventory</w:t>
+      </w:r>
+      <w:r>
+        <w:rPr>
+          <w:sz w:val="44"/>
+          <w:szCs w:val="44"/>
+        </w:rPr>
+        <w:t xml:space="preserve"> Management System</w:t>
+      </w:r>
+    </w:p>
+    <w:p/>
+    <w:p>
+      <w:pPr>
+        <w:pStyle w:val="Heading2"/>
+        <w:jc w:val="center"/>
+      </w:pPr>
+      <w:r>
         <w:t>Feedback Form</w:t>
       </w:r>
     </w:p>
@@ -33,23 +56,45 @@
     <w:p>
       <w:pPr>
         <w:ind w:firstLine="720"/>
+        <w:jc w:val="both"/>
+        <w:rPr>
+          <w:rFonts w:ascii="Calibri" w:hAnsi="Calibri" w:cs="Calibri"/>
+        </w:rPr>
       </w:pPr>
       <w:r>
+        <w:rPr>
+          <w:rFonts w:ascii="Calibri" w:hAnsi="Calibri" w:cs="Calibri"/>
+        </w:rPr>
         <w:t>Team number: 1</w:t>
       </w:r>
       <w:r>
+        <w:rPr>
+          <w:rFonts w:ascii="Calibri" w:hAnsi="Calibri" w:cs="Calibri"/>
+        </w:rPr>
         <w:tab/>
       </w:r>
       <w:r>
+        <w:rPr>
+          <w:rFonts w:ascii="Calibri" w:hAnsi="Calibri" w:cs="Calibri"/>
+        </w:rPr>
         <w:tab/>
       </w:r>
       <w:r>
+        <w:rPr>
+          <w:rFonts w:ascii="Calibri" w:hAnsi="Calibri" w:cs="Calibri"/>
+        </w:rPr>
         <w:tab/>
       </w:r>
       <w:r>
+        <w:rPr>
+          <w:rFonts w:ascii="Calibri" w:hAnsi="Calibri" w:cs="Calibri"/>
+        </w:rPr>
         <w:tab/>
       </w:r>
       <w:r>
+        <w:rPr>
+          <w:rFonts w:ascii="Calibri" w:hAnsi="Calibri" w:cs="Calibri"/>
+        </w:rPr>
         <w:tab/>
         <w:t>Team name: Fellowship of the</w:t>
       </w:r>
@@ -57,32 +102,65 @@
     <w:p>
       <w:pPr>
         <w:ind w:firstLine="720"/>
+        <w:jc w:val="both"/>
+        <w:rPr>
+          <w:rFonts w:ascii="Calibri" w:hAnsi="Calibri" w:cs="Calibri"/>
+        </w:rPr>
       </w:pPr>
     </w:p>
     <w:p>
       <w:pPr>
         <w:ind w:firstLine="720"/>
+        <w:jc w:val="both"/>
+        <w:rPr>
+          <w:rFonts w:ascii="Calibri" w:hAnsi="Calibri" w:cs="Calibri"/>
+        </w:rPr>
       </w:pPr>
       <w:r>
+        <w:rPr>
+          <w:rFonts w:ascii="Calibri" w:hAnsi="Calibri" w:cs="Calibri"/>
+        </w:rPr>
         <w:t>Date: 07/03/2018</w:t>
       </w:r>
       <w:r>
+        <w:rPr>
+          <w:rFonts w:ascii="Calibri" w:hAnsi="Calibri" w:cs="Calibri"/>
+        </w:rPr>
         <w:tab/>
       </w:r>
       <w:r>
+        <w:rPr>
+          <w:rFonts w:ascii="Calibri" w:hAnsi="Calibri" w:cs="Calibri"/>
+        </w:rPr>
         <w:tab/>
       </w:r>
       <w:r>
+        <w:rPr>
+          <w:rFonts w:ascii="Calibri" w:hAnsi="Calibri" w:cs="Calibri"/>
+        </w:rPr>
         <w:tab/>
       </w:r>
       <w:r>
+        <w:rPr>
+          <w:rFonts w:ascii="Calibri" w:hAnsi="Calibri" w:cs="Calibri"/>
+        </w:rPr>
         <w:tab/>
       </w:r>
       <w:r>
+        <w:rPr>
+          <w:rFonts w:ascii="Calibri" w:hAnsi="Calibri" w:cs="Calibri"/>
+        </w:rPr>
         <w:tab/>
       </w:r>
     </w:p>
-    <w:p/>
+    <w:p>
+      <w:pPr>
+        <w:jc w:val="both"/>
+        <w:rPr>
+          <w:rFonts w:ascii="Calibri" w:hAnsi="Calibri" w:cs="Calibri"/>
+        </w:rPr>
+      </w:pPr>
+    </w:p>
     <w:tbl>
       <w:tblPr>
         <w:tblStyle w:val="TableGrid"/>
@@ -99,7 +177,16 @@
             <w:tcW w:w="4788" w:type="dxa"/>
           </w:tcPr>
           <w:p>
+            <w:pPr>
+              <w:jc w:val="both"/>
+              <w:rPr>
+                <w:rFonts w:ascii="Calibri" w:hAnsi="Calibri" w:cs="Calibri"/>
+              </w:rPr>
+            </w:pPr>
             <w:r>
+              <w:rPr>
+                <w:rFonts w:ascii="Calibri" w:hAnsi="Calibri" w:cs="Calibri"/>
+              </w:rPr>
               <w:t>Feedback</w:t>
             </w:r>
           </w:p>
@@ -109,7 +196,16 @@
             <w:tcW w:w="4788" w:type="dxa"/>
           </w:tcPr>
           <w:p>
+            <w:pPr>
+              <w:jc w:val="both"/>
+              <w:rPr>
+                <w:rFonts w:ascii="Calibri" w:hAnsi="Calibri" w:cs="Calibri"/>
+              </w:rPr>
+            </w:pPr>
             <w:r>
+              <w:rPr>
+                <w:rFonts w:ascii="Calibri" w:hAnsi="Calibri" w:cs="Calibri"/>
+              </w:rPr>
               <w:t>Status</w:t>
             </w:r>
           </w:p>
@@ -127,8 +223,15 @@
                 <w:ilvl w:val="0"/>
                 <w:numId w:val="6"/>
               </w:numPr>
+              <w:jc w:val="both"/>
+              <w:rPr>
+                <w:rFonts w:ascii="Calibri" w:hAnsi="Calibri" w:cs="Calibri"/>
+              </w:rPr>
             </w:pPr>
             <w:r>
+              <w:rPr>
+                <w:rFonts w:ascii="Calibri" w:hAnsi="Calibri" w:cs="Calibri"/>
+              </w:rPr>
               <w:t>Create the separate the communication plan instead of including it in Team Charter</w:t>
             </w:r>
           </w:p>
@@ -138,7 +241,16 @@
             <w:tcW w:w="4788" w:type="dxa"/>
           </w:tcPr>
           <w:p>
+            <w:pPr>
+              <w:jc w:val="both"/>
+              <w:rPr>
+                <w:rFonts w:ascii="Calibri" w:hAnsi="Calibri" w:cs="Calibri"/>
+              </w:rPr>
+            </w:pPr>
             <w:r>
+              <w:rPr>
+                <w:rFonts w:ascii="Calibri" w:hAnsi="Calibri" w:cs="Calibri"/>
+              </w:rPr>
               <w:t>Completed</w:t>
             </w:r>
           </w:p>
@@ -156,8 +268,15 @@
                 <w:ilvl w:val="0"/>
                 <w:numId w:val="6"/>
               </w:numPr>
+              <w:jc w:val="both"/>
+              <w:rPr>
+                <w:rFonts w:ascii="Calibri" w:hAnsi="Calibri" w:cs="Calibri"/>
+              </w:rPr>
             </w:pPr>
             <w:r>
+              <w:rPr>
+                <w:rFonts w:ascii="Calibri" w:hAnsi="Calibri" w:cs="Calibri"/>
+              </w:rPr>
               <w:t>The lecturer will share a One Drive link, create 2 folder in that link:</w:t>
             </w:r>
           </w:p>
@@ -168,8 +287,15 @@
                 <w:ilvl w:val="1"/>
                 <w:numId w:val="6"/>
               </w:numPr>
+              <w:jc w:val="both"/>
+              <w:rPr>
+                <w:rFonts w:ascii="Calibri" w:hAnsi="Calibri" w:cs="Calibri"/>
+              </w:rPr>
             </w:pPr>
             <w:r>
+              <w:rPr>
+                <w:rFonts w:ascii="Calibri" w:hAnsi="Calibri" w:cs="Calibri"/>
+              </w:rPr>
               <w:t>Assignment folder for final documents which are used for marking.</w:t>
             </w:r>
           </w:p>
@@ -180,8 +306,15 @@
                 <w:ilvl w:val="1"/>
                 <w:numId w:val="6"/>
               </w:numPr>
+              <w:jc w:val="both"/>
+              <w:rPr>
+                <w:rFonts w:ascii="Calibri" w:hAnsi="Calibri" w:cs="Calibri"/>
+              </w:rPr>
             </w:pPr>
             <w:r>
+              <w:rPr>
+                <w:rFonts w:ascii="Calibri" w:hAnsi="Calibri" w:cs="Calibri"/>
+              </w:rPr>
               <w:t>Group 1 Collaboration folder is used for updating versions of files.</w:t>
             </w:r>
           </w:p>
@@ -191,7 +324,16 @@
             <w:tcW w:w="4788" w:type="dxa"/>
           </w:tcPr>
           <w:p>
+            <w:pPr>
+              <w:jc w:val="both"/>
+              <w:rPr>
+                <w:rFonts w:ascii="Calibri" w:hAnsi="Calibri" w:cs="Calibri"/>
+              </w:rPr>
+            </w:pPr>
             <w:r>
+              <w:rPr>
+                <w:rFonts w:ascii="Calibri" w:hAnsi="Calibri" w:cs="Calibri"/>
+              </w:rPr>
               <w:t>Completed</w:t>
             </w:r>
           </w:p>
@@ -209,8 +351,15 @@
                 <w:ilvl w:val="0"/>
                 <w:numId w:val="6"/>
               </w:numPr>
+              <w:jc w:val="both"/>
+              <w:rPr>
+                <w:rFonts w:ascii="Calibri" w:hAnsi="Calibri" w:cs="Calibri"/>
+              </w:rPr>
             </w:pPr>
             <w:r>
+              <w:rPr>
+                <w:rFonts w:ascii="Calibri" w:hAnsi="Calibri" w:cs="Calibri"/>
+              </w:rPr>
               <w:t>Re-define the missions, goals as well as limit the scopes of the project such as which functionality the product will do, who will using the product, etc. to avoid the complication of the project.</w:t>
             </w:r>
           </w:p>
@@ -220,7 +369,16 @@
             <w:tcW w:w="4788" w:type="dxa"/>
           </w:tcPr>
           <w:p>
+            <w:pPr>
+              <w:jc w:val="both"/>
+              <w:rPr>
+                <w:rFonts w:ascii="Calibri" w:hAnsi="Calibri" w:cs="Calibri"/>
+              </w:rPr>
+            </w:pPr>
             <w:r>
+              <w:rPr>
+                <w:rFonts w:ascii="Calibri" w:hAnsi="Calibri" w:cs="Calibri"/>
+              </w:rPr>
               <w:t>Completed</w:t>
             </w:r>
           </w:p>
@@ -238,8 +396,15 @@
                 <w:ilvl w:val="0"/>
                 <w:numId w:val="6"/>
               </w:numPr>
+              <w:jc w:val="both"/>
+              <w:rPr>
+                <w:rFonts w:ascii="Calibri" w:hAnsi="Calibri" w:cs="Calibri"/>
+              </w:rPr>
             </w:pPr>
             <w:r>
+              <w:rPr>
+                <w:rFonts w:ascii="Calibri" w:hAnsi="Calibri" w:cs="Calibri"/>
+              </w:rPr>
               <w:t>Ensure the base of the project fulfils all the requirements such as the functionality should be priotity before making the report.</w:t>
             </w:r>
           </w:p>
@@ -249,18 +414,42 @@
             <w:tcW w:w="4788" w:type="dxa"/>
           </w:tcPr>
           <w:p>
+            <w:pPr>
+              <w:jc w:val="both"/>
+              <w:rPr>
+                <w:rFonts w:ascii="Calibri" w:hAnsi="Calibri" w:cs="Calibri"/>
+              </w:rPr>
+            </w:pPr>
             <w:r>
+              <w:rPr>
+                <w:rFonts w:ascii="Calibri" w:hAnsi="Calibri" w:cs="Calibri"/>
+              </w:rPr>
               <w:t>Completed</w:t>
             </w:r>
-            <w:bookmarkStart w:id="0" w:name="_GoBack"/>
-            <w:bookmarkEnd w:id="0"/>
           </w:p>
         </w:tc>
       </w:tr>
     </w:tbl>
-    <w:p/>
-    <w:p/>
-    <w:p/>
+    <w:p>
+      <w:pPr>
+        <w:jc w:val="both"/>
+        <w:rPr>
+          <w:rFonts w:ascii="Calibri" w:hAnsi="Calibri" w:cs="Calibri"/>
+        </w:rPr>
+      </w:pPr>
+    </w:p>
+    <w:p>
+      <w:pPr>
+        <w:jc w:val="both"/>
+        <w:rPr>
+          <w:rFonts w:ascii="Calibri" w:hAnsi="Calibri" w:cs="Calibri"/>
+        </w:rPr>
+      </w:pPr>
+    </w:p>
+    <w:p>
+      <w:bookmarkStart w:id="0" w:name="_GoBack"/>
+      <w:bookmarkEnd w:id="0"/>
+    </w:p>
     <w:sectPr>
       <w:pgSz w:w="12240" w:h="15840"/>
       <w:pgMar w:top="1440" w:right="1440" w:bottom="1440" w:left="1440" w:header="720" w:footer="720" w:gutter="0"/>
@@ -1377,6 +1566,49 @@
       <w:lang w:eastAsia="en-AU"/>
     </w:rPr>
   </w:style>
+  <w:style w:type="paragraph" w:styleId="Heading1">
+    <w:name w:val="heading 1"/>
+    <w:basedOn w:val="Normal"/>
+    <w:next w:val="Normal"/>
+    <w:link w:val="Heading1Char"/>
+    <w:uiPriority w:val="9"/>
+    <w:qFormat/>
+    <w:rsid w:val="00695B82"/>
+    <w:pPr>
+      <w:keepNext/>
+      <w:keepLines/>
+      <w:spacing w:before="240"/>
+      <w:outlineLvl w:val="0"/>
+    </w:pPr>
+    <w:rPr>
+      <w:rFonts w:ascii="Calibri Light" w:eastAsiaTheme="majorEastAsia" w:hAnsi="Calibri Light" w:cstheme="majorBidi"/>
+      <w:color w:val="365F91" w:themeColor="accent1" w:themeShade="BF"/>
+      <w:sz w:val="32"/>
+      <w:szCs w:val="32"/>
+    </w:rPr>
+  </w:style>
+  <w:style w:type="paragraph" w:styleId="Heading2">
+    <w:name w:val="heading 2"/>
+    <w:basedOn w:val="Normal"/>
+    <w:next w:val="Normal"/>
+    <w:link w:val="Heading2Char"/>
+    <w:uiPriority w:val="9"/>
+    <w:unhideWhenUsed/>
+    <w:qFormat/>
+    <w:rsid w:val="00695B82"/>
+    <w:pPr>
+      <w:keepNext/>
+      <w:keepLines/>
+      <w:spacing w:before="40"/>
+      <w:outlineLvl w:val="1"/>
+    </w:pPr>
+    <w:rPr>
+      <w:rFonts w:ascii="Calibri Light" w:eastAsiaTheme="majorEastAsia" w:hAnsi="Calibri Light" w:cstheme="majorBidi"/>
+      <w:color w:val="365F91" w:themeColor="accent1" w:themeShade="BF"/>
+      <w:sz w:val="32"/>
+      <w:szCs w:val="26"/>
+    </w:rPr>
+  </w:style>
   <w:style w:type="character" w:default="1" w:styleId="DefaultParagraphFont">
     <w:name w:val="Default Paragraph Font"/>
     <w:uiPriority w:val="1"/>
@@ -1454,6 +1686,34 @@
       <w:color w:val="000000"/>
       <w:sz w:val="24"/>
       <w:szCs w:val="24"/>
+    </w:rPr>
+  </w:style>
+  <w:style w:type="character" w:customStyle="1" w:styleId="Heading1Char">
+    <w:name w:val="Heading 1 Char"/>
+    <w:basedOn w:val="DefaultParagraphFont"/>
+    <w:link w:val="Heading1"/>
+    <w:uiPriority w:val="9"/>
+    <w:rsid w:val="00695B82"/>
+    <w:rPr>
+      <w:rFonts w:ascii="Calibri Light" w:eastAsiaTheme="majorEastAsia" w:hAnsi="Calibri Light" w:cstheme="majorBidi"/>
+      <w:color w:val="365F91" w:themeColor="accent1" w:themeShade="BF"/>
+      <w:sz w:val="32"/>
+      <w:szCs w:val="32"/>
+      <w:lang w:eastAsia="en-AU"/>
+    </w:rPr>
+  </w:style>
+  <w:style w:type="character" w:customStyle="1" w:styleId="Heading2Char">
+    <w:name w:val="Heading 2 Char"/>
+    <w:basedOn w:val="DefaultParagraphFont"/>
+    <w:link w:val="Heading2"/>
+    <w:uiPriority w:val="9"/>
+    <w:rsid w:val="00695B82"/>
+    <w:rPr>
+      <w:rFonts w:ascii="Calibri Light" w:eastAsiaTheme="majorEastAsia" w:hAnsi="Calibri Light" w:cstheme="majorBidi"/>
+      <w:color w:val="365F91" w:themeColor="accent1" w:themeShade="BF"/>
+      <w:sz w:val="32"/>
+      <w:szCs w:val="26"/>
+      <w:lang w:eastAsia="en-AU"/>
     </w:rPr>
   </w:style>
 </w:styles>

</xml_diff>